<commit_message>
cambios para la entrega 2
</commit_message>
<xml_diff>
--- a/Fase 2/Evidencias Grupales/Acta de Constitución Junta de Vecinos.docx
+++ b/Fase 2/Evidencias Grupales/Acta de Constitución Junta de Vecinos.docx
@@ -202,12 +202,12 @@
           <wp:inline distB="0" distT="0" distL="0" distR="0">
             <wp:extent cx="6400800" cy="1063625"/>
             <wp:effectExtent b="0" l="0" r="0" t="0"/>
-            <wp:docPr id="140" name="image2.jpg"/>
+            <wp:docPr id="140" name="image1.jpg"/>
             <a:graphic>
               <a:graphicData uri="http://schemas.openxmlformats.org/drawingml/2006/picture">
                 <pic:pic>
                   <pic:nvPicPr>
-                    <pic:cNvPr id="0" name="image2.jpg"/>
+                    <pic:cNvPr id="0" name="image1.jpg"/>
                     <pic:cNvPicPr preferRelativeResize="0"/>
                   </pic:nvPicPr>
                   <pic:blipFill>
@@ -1304,12 +1304,7 @@
     </w:sdt>
     <w:p>
       <w:pPr>
-        <w:rPr>
-          <w:b w:val="1"/>
-          <w:color w:val="2f5496"/>
-          <w:sz w:val="22"/>
-          <w:szCs w:val="22"/>
-        </w:rPr>
+        <w:rPr/>
       </w:pPr>
       <w:r>
         <w:br w:type="page"/>
@@ -1413,6 +1408,7 @@
       <w:tr>
         <w:trPr>
           <w:cantSplit w:val="0"/>
+          <w:trHeight w:val="253.5546875" w:hRule="atLeast"/>
           <w:tblHeader w:val="0"/>
         </w:trPr>
         <w:tc>
@@ -1506,17 +1502,11 @@
             </w:pPr>
             <w:r>
               <w:rPr>
-                <w:color w:val="ff0000"/>
-                <w:sz w:val="22"/>
-                <w:szCs w:val="22"/>
-                <w:rtl w:val="0"/>
-              </w:rPr>
-              <w:t xml:space="preserve">Por definir</w:t>
-            </w:r>
-            <w:r>
-              <w:rPr>
-                <w:rtl w:val="0"/>
-              </w:rPr>
+                <w:sz w:val="22"/>
+                <w:szCs w:val="22"/>
+                <w:rtl w:val="0"/>
+              </w:rPr>
+              <w:t xml:space="preserve">InnovaSoft Solutions</w:t>
             </w:r>
           </w:p>
         </w:tc>
@@ -1596,7 +1586,7 @@
                 <w:szCs w:val="22"/>
                 <w:rtl w:val="0"/>
               </w:rPr>
-              <w:t xml:space="preserve">Sistema de Gestión para la Unidad Territoral de la junta de Vecinos</w:t>
+              <w:t xml:space="preserve">Sistema de Gestión para la Unidad Territorial de la junta de Vecinos</w:t>
             </w:r>
           </w:p>
         </w:tc>
@@ -1834,17 +1824,11 @@
             </w:pPr>
             <w:r>
               <w:rPr>
-                <w:color w:val="ff0000"/>
-                <w:sz w:val="22"/>
-                <w:szCs w:val="22"/>
-                <w:rtl w:val="0"/>
-              </w:rPr>
-              <w:t xml:space="preserve">Por definir</w:t>
-            </w:r>
-            <w:r>
-              <w:rPr>
-                <w:rtl w:val="0"/>
-              </w:rPr>
+                <w:sz w:val="22"/>
+                <w:szCs w:val="22"/>
+                <w:rtl w:val="0"/>
+              </w:rPr>
+              <w:t xml:space="preserve">Esteban Paredes</w:t>
             </w:r>
           </w:p>
         </w:tc>
@@ -2035,6 +2019,9 @@
         </w:tc>
         <w:tc>
           <w:tcPr>
+            <w:tcBorders>
+              <w:bottom w:color="000000" w:space="0" w:sz="8" w:val="single"/>
+            </w:tcBorders>
             <w:shd w:fill="auto" w:val="clear"/>
           </w:tcPr>
           <w:p>
@@ -2094,71 +2081,80 @@
         </w:trPr>
         <w:tc>
           <w:tcPr>
+            <w:tcBorders>
+              <w:right w:color="000000" w:space="0" w:sz="8" w:val="single"/>
+            </w:tcBorders>
             <w:shd w:fill="auto" w:val="clear"/>
           </w:tcPr>
           <w:p>
             <w:pPr>
               <w:rPr>
-                <w:color w:val="ff0000"/>
-                <w:sz w:val="22"/>
-                <w:szCs w:val="22"/>
-              </w:rPr>
-            </w:pPr>
-            <w:r>
-              <w:rPr>
-                <w:color w:val="ff0000"/>
-                <w:sz w:val="22"/>
-                <w:szCs w:val="22"/>
-                <w:rtl w:val="0"/>
-              </w:rPr>
-              <w:t xml:space="preserve">Por definir</w:t>
+                <w:sz w:val="22"/>
+                <w:szCs w:val="22"/>
+              </w:rPr>
+            </w:pPr>
+            <w:r>
+              <w:rPr>
+                <w:sz w:val="22"/>
+                <w:szCs w:val="22"/>
+                <w:rtl w:val="0"/>
+              </w:rPr>
+              <w:t xml:space="preserve">Esteban Paredes</w:t>
             </w:r>
           </w:p>
         </w:tc>
         <w:tc>
           <w:tcPr>
+            <w:tcBorders>
+              <w:top w:color="000000" w:space="0" w:sz="8" w:val="single"/>
+              <w:left w:color="000000" w:space="0" w:sz="8" w:val="single"/>
+              <w:bottom w:color="000000" w:space="0" w:sz="8" w:val="single"/>
+              <w:right w:color="000000" w:space="0" w:sz="8" w:val="single"/>
+            </w:tcBorders>
             <w:shd w:fill="auto" w:val="clear"/>
           </w:tcPr>
           <w:p>
             <w:pPr>
               <w:rPr>
-                <w:color w:val="ff0000"/>
-                <w:sz w:val="22"/>
-                <w:szCs w:val="22"/>
-              </w:rPr>
-            </w:pPr>
-            <w:r>
-              <w:rPr>
-                <w:color w:val="ff0000"/>
-                <w:sz w:val="22"/>
-                <w:szCs w:val="22"/>
-                <w:rtl w:val="0"/>
-              </w:rPr>
-              <w:t xml:space="preserve">Por definir</w:t>
+                <w:sz w:val="22"/>
+                <w:szCs w:val="22"/>
+              </w:rPr>
+            </w:pPr>
+            <w:r>
+              <w:rPr>
+                <w:rtl w:val="0"/>
+              </w:rPr>
+              <w:t xml:space="preserve">Presidente</w:t>
+            </w:r>
+            <w:r>
+              <w:rPr>
+                <w:rtl w:val="0"/>
+              </w:rPr>
             </w:r>
           </w:p>
         </w:tc>
         <w:tc>
           <w:tcPr>
+            <w:tcBorders>
+              <w:left w:color="000000" w:space="0" w:sz="8" w:val="single"/>
+            </w:tcBorders>
             <w:shd w:fill="auto" w:val="clear"/>
           </w:tcPr>
           <w:p>
             <w:pPr>
               <w:spacing w:after="240" w:before="240" w:lineRule="auto"/>
               <w:rPr>
-                <w:color w:val="ff0000"/>
-                <w:sz w:val="22"/>
-                <w:szCs w:val="22"/>
-              </w:rPr>
-            </w:pPr>
-            <w:r>
-              <w:rPr>
-                <w:color w:val="ff0000"/>
-                <w:sz w:val="22"/>
-                <w:szCs w:val="22"/>
-                <w:rtl w:val="0"/>
-              </w:rPr>
-              <w:t xml:space="preserve">Por definir</w:t>
+                <w:sz w:val="22"/>
+                <w:szCs w:val="22"/>
+              </w:rPr>
+            </w:pPr>
+            <w:r>
+              <w:rPr>
+                <w:sz w:val="22"/>
+                <w:szCs w:val="22"/>
+                <w:rtl w:val="0"/>
+              </w:rPr>
+              <w:t xml:space="preserve">Directiva Junta de Vecinos</w:t>
             </w:r>
           </w:p>
         </w:tc>
@@ -2175,19 +2171,41 @@
           <w:p>
             <w:pPr>
               <w:rPr>
-                <w:color w:val="ff0000"/>
-                <w:sz w:val="22"/>
-                <w:szCs w:val="22"/>
-              </w:rPr>
-            </w:pPr>
-            <w:r>
-              <w:rPr>
-                <w:color w:val="ff0000"/>
-                <w:sz w:val="22"/>
-                <w:szCs w:val="22"/>
-                <w:rtl w:val="0"/>
-              </w:rPr>
-              <w:t xml:space="preserve">Por definir</w:t>
+                <w:sz w:val="22"/>
+                <w:szCs w:val="22"/>
+              </w:rPr>
+            </w:pPr>
+            <w:r>
+              <w:rPr>
+                <w:sz w:val="22"/>
+                <w:szCs w:val="22"/>
+                <w:rtl w:val="0"/>
+              </w:rPr>
+              <w:t xml:space="preserve">Ana Ramirez</w:t>
+            </w:r>
+          </w:p>
+        </w:tc>
+        <w:tc>
+          <w:tcPr>
+            <w:tcBorders>
+              <w:top w:color="000000" w:space="0" w:sz="8" w:val="single"/>
+            </w:tcBorders>
+            <w:shd w:fill="auto" w:val="clear"/>
+          </w:tcPr>
+          <w:p>
+            <w:pPr>
+              <w:rPr>
+                <w:sz w:val="22"/>
+                <w:szCs w:val="22"/>
+              </w:rPr>
+            </w:pPr>
+            <w:r>
+              <w:rPr>
+                <w:sz w:val="22"/>
+                <w:szCs w:val="22"/>
+                <w:rtl w:val="0"/>
+              </w:rPr>
+              <w:t xml:space="preserve">Coordinadora de proyectos</w:t>
             </w:r>
           </w:p>
         </w:tc>
@@ -2197,44 +2215,19 @@
           </w:tcPr>
           <w:p>
             <w:pPr>
-              <w:rPr>
-                <w:color w:val="ff0000"/>
-                <w:sz w:val="22"/>
-                <w:szCs w:val="22"/>
-              </w:rPr>
-            </w:pPr>
-            <w:r>
-              <w:rPr>
-                <w:color w:val="ff0000"/>
-                <w:sz w:val="22"/>
-                <w:szCs w:val="22"/>
-                <w:rtl w:val="0"/>
-              </w:rPr>
-              <w:t xml:space="preserve">Por definir</w:t>
-            </w:r>
-          </w:p>
-        </w:tc>
-        <w:tc>
-          <w:tcPr>
-            <w:shd w:fill="auto" w:val="clear"/>
-          </w:tcPr>
-          <w:p>
-            <w:pPr>
               <w:spacing w:after="240" w:before="240" w:lineRule="auto"/>
               <w:rPr>
-                <w:color w:val="ff0000"/>
-                <w:sz w:val="22"/>
-                <w:szCs w:val="22"/>
-              </w:rPr>
-            </w:pPr>
-            <w:r>
-              <w:rPr>
-                <w:color w:val="ff0000"/>
-                <w:sz w:val="22"/>
-                <w:szCs w:val="22"/>
-                <w:rtl w:val="0"/>
-              </w:rPr>
-              <w:t xml:space="preserve">Por definir</w:t>
+                <w:sz w:val="22"/>
+                <w:szCs w:val="22"/>
+              </w:rPr>
+            </w:pPr>
+            <w:r>
+              <w:rPr>
+                <w:sz w:val="22"/>
+                <w:szCs w:val="22"/>
+                <w:rtl w:val="0"/>
+              </w:rPr>
+              <w:t xml:space="preserve">Desarrollo vecinal </w:t>
             </w:r>
           </w:p>
         </w:tc>
@@ -2408,14 +2401,12 @@
           <w:p>
             <w:pPr>
               <w:rPr>
-                <w:color w:val="ff0000"/>
-                <w:sz w:val="22"/>
-                <w:szCs w:val="22"/>
-              </w:rPr>
-            </w:pPr>
-            <w:r>
-              <w:rPr>
-                <w:color w:val="ff0000"/>
+                <w:sz w:val="22"/>
+                <w:szCs w:val="22"/>
+              </w:rPr>
+            </w:pPr>
+            <w:r>
+              <w:rPr>
                 <w:sz w:val="22"/>
                 <w:szCs w:val="22"/>
                 <w:rtl w:val="0"/>
@@ -2431,14 +2422,12 @@
           <w:p>
             <w:pPr>
               <w:rPr>
-                <w:color w:val="ff0000"/>
-                <w:sz w:val="22"/>
-                <w:szCs w:val="22"/>
-              </w:rPr>
-            </w:pPr>
-            <w:r>
-              <w:rPr>
-                <w:color w:val="ff0000"/>
+                <w:sz w:val="22"/>
+                <w:szCs w:val="22"/>
+              </w:rPr>
+            </w:pPr>
+            <w:r>
+              <w:rPr>
                 <w:sz w:val="22"/>
                 <w:szCs w:val="22"/>
                 <w:rtl w:val="0"/>
@@ -2455,14 +2444,12 @@
             <w:pPr>
               <w:jc w:val="center"/>
               <w:rPr>
-                <w:color w:val="ff0000"/>
-                <w:sz w:val="22"/>
-                <w:szCs w:val="22"/>
-              </w:rPr>
-            </w:pPr>
-            <w:r>
-              <w:rPr>
-                <w:color w:val="ff0000"/>
+                <w:sz w:val="22"/>
+                <w:szCs w:val="22"/>
+              </w:rPr>
+            </w:pPr>
+            <w:r>
+              <w:rPr>
                 <w:sz w:val="22"/>
                 <w:szCs w:val="22"/>
                 <w:rtl w:val="0"/>
@@ -3048,7 +3035,7 @@
                 <w:szCs w:val="22"/>
                 <w:rtl w:val="0"/>
               </w:rPr>
-              <w:t xml:space="preserve">[Nombre Presidente]</w:t>
+              <w:t xml:space="preserve">Esteban Paredes</w:t>
             </w:r>
             <w:r>
               <w:rPr>
@@ -3143,7 +3130,7 @@
                 <w:szCs w:val="22"/>
                 <w:rtl w:val="0"/>
               </w:rPr>
-              <w:t xml:space="preserve">[Nombre Secretario]</w:t>
+              <w:t xml:space="preserve">José  Duarte</w:t>
             </w:r>
           </w:p>
         </w:tc>
@@ -8943,61 +8930,6 @@
         </w:trPr>
         <w:tc>
           <w:tcPr/>
-          <w:p>
-            <w:pPr>
-              <w:rPr>
-                <w:sz w:val="22"/>
-                <w:szCs w:val="22"/>
-              </w:rPr>
-            </w:pPr>
-            <w:r>
-              <w:rPr>
-                <w:b w:val="1"/>
-                <w:sz w:val="22"/>
-                <w:szCs w:val="22"/>
-                <w:rtl w:val="0"/>
-              </w:rPr>
-              <w:t xml:space="preserve">Servidor en la nube:</w:t>
-            </w:r>
-            <w:r>
-              <w:rPr>
-                <w:rtl w:val="0"/>
-              </w:rPr>
-            </w:r>
-          </w:p>
-          <w:p>
-            <w:pPr>
-              <w:rPr>
-                <w:color w:val="ff0000"/>
-                <w:sz w:val="22"/>
-                <w:szCs w:val="22"/>
-                <w:highlight w:val="yellow"/>
-              </w:rPr>
-            </w:pPr>
-            <w:r>
-              <w:rPr>
-                <w:color w:val="ff0000"/>
-                <w:sz w:val="22"/>
-                <w:szCs w:val="22"/>
-                <w:highlight w:val="yellow"/>
-                <w:rtl w:val="0"/>
-              </w:rPr>
-              <w:t xml:space="preserve">REVISAR</w:t>
-            </w:r>
-          </w:p>
-          <w:p>
-            <w:pPr>
-              <w:rPr>
-                <w:sz w:val="22"/>
-                <w:szCs w:val="22"/>
-              </w:rPr>
-            </w:pPr>
-            <w:r>
-              <w:rPr>
-                <w:rtl w:val="0"/>
-              </w:rPr>
-            </w:r>
-          </w:p>
           <w:p>
             <w:pPr>
               <w:rPr>
@@ -10130,12 +10062,12 @@
           <wp:extent cx="2566035" cy="426085"/>
           <wp:effectExtent b="0" l="0" r="0" t="0"/>
           <wp:wrapSquare wrapText="bothSides" distB="0" distT="0" distL="114300" distR="114300"/>
-          <wp:docPr id="139" name="image1.jpg"/>
+          <wp:docPr id="139" name="image2.jpg"/>
           <a:graphic>
             <a:graphicData uri="http://schemas.openxmlformats.org/drawingml/2006/picture">
               <pic:pic>
                 <pic:nvPicPr>
-                  <pic:cNvPr id="0" name="image1.jpg"/>
+                  <pic:cNvPr id="0" name="image2.jpg"/>
                   <pic:cNvPicPr preferRelativeResize="0"/>
                 </pic:nvPicPr>
                 <pic:blipFill>

</xml_diff>